<commit_message>
Quitados niveles de dificultad(errores) y añadida musica del final
</commit_message>
<xml_diff>
--- a/GDD.docx
+++ b/GDD.docx
@@ -919,8 +919,10 @@
         </w:numPr>
         <w:jc w:val="both"/>
         <w:rPr>
-          <w:i/>
-          <w:color w:val="000000" w:themeColor="text1"/>
+          <w:rStyle w:val="Hipervnculo"/>
+          <w:i/>
+          <w:color w:val="000000" w:themeColor="text1"/>
+          <w:u w:val="none"/>
           <w:lang w:val="es-ES_tradnl"/>
         </w:rPr>
       </w:pPr>
@@ -949,16 +951,49 @@
           <w:lang w:val="es-ES_tradnl"/>
         </w:rPr>
       </w:pPr>
-      <w:r>
-        <w:rPr>
-          <w:i/>
-          <w:color w:val="000000" w:themeColor="text1"/>
-          <w:lang w:val="es-ES_tradnl"/>
-        </w:rPr>
-        <w:t>Google images</w:t>
+      <w:hyperlink r:id="rId9" w:history="1">
+        <w:r>
+          <w:rPr>
+            <w:rStyle w:val="Hipervnculo"/>
+            <w:i/>
+            <w:lang w:val="es-ES_tradnl"/>
+          </w:rPr>
+          <w:t>https://www.youtube.com/watch?v=Zuw_O5MU5CE</w:t>
+        </w:r>
+      </w:hyperlink>
+      <w:r>
+        <w:rPr>
+          <w:i/>
+          <w:color w:val="000000" w:themeColor="text1"/>
+          <w:lang w:val="es-ES_tradnl"/>
+        </w:rPr>
+        <w:t xml:space="preserve"> (música menú principal)</w:t>
       </w:r>
       <w:bookmarkStart w:id="0" w:name="_GoBack"/>
       <w:bookmarkEnd w:id="0"/>
+    </w:p>
+    <w:p>
+      <w:pPr>
+        <w:pStyle w:val="Prrafodelista"/>
+        <w:numPr>
+          <w:ilvl w:val="0"/>
+          <w:numId w:val="2"/>
+        </w:numPr>
+        <w:jc w:val="both"/>
+        <w:rPr>
+          <w:i/>
+          <w:color w:val="000000" w:themeColor="text1"/>
+          <w:lang w:val="es-ES_tradnl"/>
+        </w:rPr>
+      </w:pPr>
+      <w:r>
+        <w:rPr>
+          <w:i/>
+          <w:color w:val="000000" w:themeColor="text1"/>
+          <w:lang w:val="es-ES_tradnl"/>
+        </w:rPr>
+        <w:t>Google images</w:t>
+      </w:r>
     </w:p>
     <w:p>
       <w:pPr>

</xml_diff>